<commit_message>
revisi bab 3 dan 4
</commit_message>
<xml_diff>
--- a/TA bab 1-4/BAB III.docx
+++ b/TA bab 1-4/BAB III.docx
@@ -10754,7 +10754,15 @@
           <w:sz w:val="24"/>
           <w:szCs w:val="24"/>
         </w:rPr>
-        <w:t xml:space="preserve"> : Jenis Karakter yang dipakai oleh </w:t>
+        <w:t xml:space="preserve"> : Jenis k</w:t>
+      </w:r>
+      <w:r>
+        <w:rPr>
+          <w:rFonts w:ascii="Times New Roman" w:hAnsi="Times New Roman" w:cs="Times New Roman"/>
+          <w:sz w:val="24"/>
+          <w:szCs w:val="24"/>
+        </w:rPr>
+        <w:t xml:space="preserve">arakter yang dipakai oleh </w:t>
       </w:r>
       <w:r>
         <w:rPr>
@@ -10779,7 +10787,139 @@
           <w:sz w:val="24"/>
           <w:szCs w:val="24"/>
         </w:rPr>
-        <w:t xml:space="preserve"> Ada 9 jenis karakter dalam permainan ini dan digunakan 3 karakter saja.</w:t>
+        <w:t xml:space="preserve"> Ada 9</w:t>
+      </w:r>
+      <w:r>
+        <w:rPr>
+          <w:rFonts w:ascii="Times New Roman" w:hAnsi="Times New Roman" w:cs="Times New Roman"/>
+          <w:sz w:val="24"/>
+          <w:szCs w:val="24"/>
+        </w:rPr>
+        <w:t xml:space="preserve"> (sembilan)</w:t>
+      </w:r>
+      <w:r>
+        <w:rPr>
+          <w:rFonts w:ascii="Times New Roman" w:hAnsi="Times New Roman" w:cs="Times New Roman"/>
+          <w:sz w:val="24"/>
+          <w:szCs w:val="24"/>
+        </w:rPr>
+        <w:t xml:space="preserve"> jenis karakter </w:t>
+      </w:r>
+      <w:r>
+        <w:rPr>
+          <w:rFonts w:ascii="Times New Roman" w:hAnsi="Times New Roman" w:cs="Times New Roman"/>
+          <w:sz w:val="24"/>
+          <w:szCs w:val="24"/>
+        </w:rPr>
+        <w:t xml:space="preserve">yaitu : </w:t>
+      </w:r>
+      <w:r>
+        <w:rPr>
+          <w:rFonts w:ascii="Times New Roman" w:hAnsi="Times New Roman" w:cs="Times New Roman"/>
+          <w:i/>
+          <w:sz w:val="24"/>
+          <w:szCs w:val="24"/>
+        </w:rPr>
+        <w:t xml:space="preserve">sniper, spy, engineer, medic, demoman, heavy, soldier, pyro, </w:t>
+      </w:r>
+      <w:r>
+        <w:rPr>
+          <w:rFonts w:ascii="Times New Roman" w:hAnsi="Times New Roman" w:cs="Times New Roman"/>
+          <w:sz w:val="24"/>
+          <w:szCs w:val="24"/>
+        </w:rPr>
+        <w:t xml:space="preserve">dan </w:t>
+      </w:r>
+      <w:r>
+        <w:rPr>
+          <w:rFonts w:ascii="Times New Roman" w:hAnsi="Times New Roman" w:cs="Times New Roman"/>
+          <w:i/>
+          <w:sz w:val="24"/>
+          <w:szCs w:val="24"/>
+        </w:rPr>
+        <w:t xml:space="preserve">scout. </w:t>
+      </w:r>
+      <w:r>
+        <w:rPr>
+          <w:rFonts w:ascii="Times New Roman" w:hAnsi="Times New Roman" w:cs="Times New Roman"/>
+          <w:sz w:val="24"/>
+          <w:szCs w:val="24"/>
+        </w:rPr>
+        <w:t>Pada</w:t>
+      </w:r>
+      <w:r>
+        <w:rPr>
+          <w:rFonts w:ascii="Times New Roman" w:hAnsi="Times New Roman" w:cs="Times New Roman"/>
+          <w:sz w:val="24"/>
+          <w:szCs w:val="24"/>
+        </w:rPr>
+        <w:t xml:space="preserve"> permainan ini digunakan 3</w:t>
+      </w:r>
+      <w:r>
+        <w:rPr>
+          <w:rFonts w:ascii="Times New Roman" w:hAnsi="Times New Roman" w:cs="Times New Roman"/>
+          <w:sz w:val="24"/>
+          <w:szCs w:val="24"/>
+        </w:rPr>
+        <w:t xml:space="preserve"> (tiga)</w:t>
+      </w:r>
+      <w:r>
+        <w:rPr>
+          <w:rFonts w:ascii="Times New Roman" w:hAnsi="Times New Roman" w:cs="Times New Roman"/>
+          <w:sz w:val="24"/>
+          <w:szCs w:val="24"/>
+        </w:rPr>
+        <w:t xml:space="preserve"> karakter saja</w:t>
+      </w:r>
+      <w:r>
+        <w:rPr>
+          <w:rFonts w:ascii="Times New Roman" w:hAnsi="Times New Roman" w:cs="Times New Roman"/>
+          <w:sz w:val="24"/>
+          <w:szCs w:val="24"/>
+        </w:rPr>
+        <w:t xml:space="preserve"> yaitu : </w:t>
+      </w:r>
+      <w:r>
+        <w:rPr>
+          <w:rFonts w:ascii="Times New Roman" w:hAnsi="Times New Roman" w:cs="Times New Roman"/>
+          <w:i/>
+          <w:sz w:val="24"/>
+          <w:szCs w:val="24"/>
+        </w:rPr>
+        <w:t>soldier, heavy,</w:t>
+      </w:r>
+      <w:r>
+        <w:rPr>
+          <w:rFonts w:ascii="Times New Roman" w:hAnsi="Times New Roman" w:cs="Times New Roman"/>
+          <w:sz w:val="24"/>
+          <w:szCs w:val="24"/>
+        </w:rPr>
+        <w:t xml:space="preserve"> dan</w:t>
+      </w:r>
+      <w:r>
+        <w:rPr>
+          <w:rFonts w:ascii="Times New Roman" w:hAnsi="Times New Roman" w:cs="Times New Roman"/>
+          <w:i/>
+          <w:sz w:val="24"/>
+          <w:szCs w:val="24"/>
+        </w:rPr>
+        <w:t xml:space="preserve"> scout</w:t>
+      </w:r>
+      <w:r>
+        <w:rPr>
+          <w:rFonts w:ascii="Times New Roman" w:hAnsi="Times New Roman" w:cs="Times New Roman"/>
+          <w:sz w:val="24"/>
+          <w:szCs w:val="24"/>
+        </w:rPr>
+        <w:t>.</w:t>
+      </w:r>
+      <w:r>
+        <w:rPr>
+          <w:rFonts w:ascii="Times New Roman" w:hAnsi="Times New Roman" w:cs="Times New Roman"/>
+          <w:sz w:val="24"/>
+          <w:szCs w:val="24"/>
+        </w:rPr>
+        <w:t xml:space="preserve"> </w:t>
       </w:r>
     </w:p>
     <w:p>
@@ -11044,6 +11184,7 @@
           <w:sz w:val="24"/>
           <w:szCs w:val="24"/>
         </w:rPr>
+        <w:lastRenderedPageBreak/>
         <w:t>-</w:t>
       </w:r>
       <w:r>
@@ -11097,7 +11238,6 @@
           <w:sz w:val="24"/>
           <w:szCs w:val="24"/>
         </w:rPr>
-        <w:lastRenderedPageBreak/>
         <w:tab/>
       </w:r>
       <w:r>
@@ -12056,7 +12196,16 @@
           <w:sz w:val="24"/>
           <w:szCs w:val="24"/>
         </w:rPr>
-        <w:t>. Perekaman data tersebut berfungsi sebagai bahan pertimbangan untuk pembelajaran berikutnya dan akan kembali diolah untuk mendapatkan peningkatan dalam pergerakan.</w:t>
+        <w:t xml:space="preserve">. Perekaman data tersebut berfungsi sebagai bahan pertimbangan untuk pembelajaran berikutnya dan akan kembali diolah untuk </w:t>
+      </w:r>
+      <w:r>
+        <w:rPr>
+          <w:rFonts w:ascii="Times New Roman" w:hAnsi="Times New Roman" w:cs="Times New Roman"/>
+          <w:sz w:val="24"/>
+          <w:szCs w:val="24"/>
+        </w:rPr>
+        <w:lastRenderedPageBreak/>
+        <w:t>mendapatkan peningkatan dalam pergerakan.</w:t>
       </w:r>
       <w:r>
         <w:rPr>
@@ -12615,7 +12764,7 @@
           <w:szCs w:val="28"/>
         </w:rPr>
         <w:tab/>
-        <w:t xml:space="preserve">Analisis kebutuhan merupakan tahapan penting dalam pengembangan sistem untuk mengetahui secara detail sistem yang ingin dikembangkan. Kebutuhan sistem akan ditentukan oleh pemilik dan pengguna sistem. Analisis kebutuhan dibagi menjadi dua, yaitu analisis kebutuhan fungsional yang </w:t>
+        <w:t xml:space="preserve">Analisis kebutuhan merupakan tahapan penting dalam pengembangan sistem untuk mengetahui secara detail sistem yang ingin dikembangkan. </w:t>
       </w:r>
       <w:r>
         <w:rPr>
@@ -12624,7 +12773,7 @@
           <w:szCs w:val="28"/>
         </w:rPr>
         <w:lastRenderedPageBreak/>
-        <w:t>merupakan spesifikasi inti mengenai hal-hal yang bisa dilakuka</w:t>
+        <w:t>Kebutuhan sistem akan ditentukan oleh pemilik dan pengguna sistem. Analisis kebutuhan dibagi menjadi dua, yaitu analisis kebutuhan fungsional yang merupakan spesifikasi inti mengenai hal-hal yang bisa dilakuka</w:t>
       </w:r>
       <w:r>
         <w:rPr>
@@ -13430,7 +13579,6 @@
           <w:sz w:val="24"/>
           <w:szCs w:val="28"/>
         </w:rPr>
-        <w:lastRenderedPageBreak/>
         <w:t>3.1.2.1</w:t>
       </w:r>
       <w:r>
@@ -14294,8 +14442,107 @@
           <w:sz w:val="24"/>
           <w:szCs w:val="24"/>
         </w:rPr>
-        <w:lastRenderedPageBreak/>
         <w:t>3.2 Pemodelan Sistem dan Perancangan</w:t>
+      </w:r>
+    </w:p>
+    <w:p>
+      <w:pPr>
+        <w:tabs>
+          <w:tab w:val="left" w:pos="567"/>
+          <w:tab w:val="left" w:pos="851"/>
+        </w:tabs>
+        <w:spacing w:line="360" w:lineRule="auto"/>
+        <w:rPr>
+          <w:rFonts w:ascii="Times New Roman" w:hAnsi="Times New Roman" w:cs="Times New Roman"/>
+          <w:sz w:val="24"/>
+          <w:szCs w:val="24"/>
+        </w:rPr>
+      </w:pPr>
+      <w:r>
+        <w:rPr>
+          <w:rFonts w:ascii="Times New Roman" w:hAnsi="Times New Roman" w:cs="Times New Roman"/>
+          <w:b/>
+          <w:sz w:val="24"/>
+          <w:szCs w:val="24"/>
+        </w:rPr>
+        <w:tab/>
+      </w:r>
+      <w:r>
+        <w:rPr>
+          <w:rFonts w:ascii="Times New Roman" w:hAnsi="Times New Roman" w:cs="Times New Roman"/>
+          <w:sz w:val="24"/>
+          <w:szCs w:val="24"/>
+        </w:rPr>
+        <w:t>Pada tahap ini, dilakukan pemodelan untuk tampilan yang sudah dibangun.</w:t>
+      </w:r>
+    </w:p>
+    <w:p>
+      <w:pPr>
+        <w:tabs>
+          <w:tab w:val="left" w:pos="567"/>
+          <w:tab w:val="left" w:pos="851"/>
+        </w:tabs>
+        <w:spacing w:line="360" w:lineRule="auto"/>
+        <w:rPr>
+          <w:rFonts w:ascii="Times New Roman" w:hAnsi="Times New Roman" w:cs="Times New Roman"/>
+          <w:sz w:val="24"/>
+          <w:szCs w:val="24"/>
+        </w:rPr>
+      </w:pPr>
+    </w:p>
+    <w:p>
+      <w:pPr>
+        <w:tabs>
+          <w:tab w:val="left" w:pos="567"/>
+          <w:tab w:val="left" w:pos="851"/>
+        </w:tabs>
+        <w:spacing w:line="360" w:lineRule="auto"/>
+        <w:rPr>
+          <w:rFonts w:ascii="Times New Roman" w:hAnsi="Times New Roman" w:cs="Times New Roman"/>
+          <w:b/>
+          <w:sz w:val="24"/>
+          <w:szCs w:val="24"/>
+        </w:rPr>
+      </w:pPr>
+      <w:r>
+        <w:rPr>
+          <w:rFonts w:ascii="Times New Roman" w:hAnsi="Times New Roman" w:cs="Times New Roman"/>
+          <w:b/>
+          <w:sz w:val="24"/>
+          <w:szCs w:val="24"/>
+        </w:rPr>
+        <w:t>a. Pemodelan Halaman Utama</w:t>
+      </w:r>
+    </w:p>
+    <w:p>
+      <w:pPr>
+        <w:tabs>
+          <w:tab w:val="left" w:pos="567"/>
+          <w:tab w:val="left" w:pos="851"/>
+        </w:tabs>
+        <w:spacing w:line="360" w:lineRule="auto"/>
+        <w:rPr>
+          <w:rFonts w:ascii="Times New Roman" w:hAnsi="Times New Roman" w:cs="Times New Roman"/>
+          <w:sz w:val="24"/>
+          <w:szCs w:val="24"/>
+        </w:rPr>
+      </w:pPr>
+      <w:r>
+        <w:rPr>
+          <w:rFonts w:ascii="Times New Roman" w:hAnsi="Times New Roman" w:cs="Times New Roman"/>
+          <w:b/>
+          <w:sz w:val="24"/>
+          <w:szCs w:val="24"/>
+        </w:rPr>
+        <w:tab/>
+      </w:r>
+      <w:r>
+        <w:rPr>
+          <w:rFonts w:ascii="Times New Roman" w:hAnsi="Times New Roman" w:cs="Times New Roman"/>
+          <w:sz w:val="24"/>
+          <w:szCs w:val="24"/>
+        </w:rPr>
+        <w:t>Tampilan ini merupakan tampilan pembuka dari aplikasi dan merupakan tampilan utama yang berfungsi untuk menghubungkan ke tampilan berikutnya. Pemodelan tampilan utama dapat dilihat pada gambar 3.4.</w:t>
       </w:r>
     </w:p>
     <w:p>
@@ -14404,7 +14651,15 @@
           <w:sz w:val="24"/>
           <w:szCs w:val="24"/>
         </w:rPr>
-        <w:t>Gambar 3.2.1 Mockup tampilan awal.</w:t>
+        <w:t>Gambar 3.4</w:t>
+      </w:r>
+      <w:r>
+        <w:rPr>
+          <w:rFonts w:ascii="Times New Roman" w:hAnsi="Times New Roman" w:cs="Times New Roman"/>
+          <w:sz w:val="24"/>
+          <w:szCs w:val="24"/>
+        </w:rPr>
+        <w:t xml:space="preserve"> Mockup tampilan awal.</w:t>
       </w:r>
     </w:p>
     <w:p>
@@ -14448,7 +14703,6 @@
           <w:sz w:val="24"/>
           <w:szCs w:val="24"/>
         </w:rPr>
-        <w:tab/>
         <w:t xml:space="preserve">Pada tampilan awal terdapat beberapa menu </w:t>
       </w:r>
       <w:r>
@@ -14575,6 +14829,7 @@
           <w:sz w:val="24"/>
           <w:szCs w:val="24"/>
         </w:rPr>
+        <w:lastRenderedPageBreak/>
         <w:t>Mencari server yang dibuat oleh orang lain</w:t>
       </w:r>
       <w:r>
@@ -14642,15 +14897,47 @@
           <w:sz w:val="24"/>
           <w:szCs w:val="24"/>
         </w:rPr>
-        <w:t>Mencari server yang dibuat oleh orang lain dengan cara mencari nomor se</w:t>
-      </w:r>
-      <w:r>
-        <w:rPr>
-          <w:rFonts w:ascii="Times New Roman" w:hAnsi="Times New Roman" w:cs="Times New Roman"/>
-          <w:sz w:val="24"/>
-          <w:szCs w:val="24"/>
-        </w:rPr>
-        <w:t>rver yang dibuat ( tidak digunakan</w:t>
+        <w:t>Mencari server yang dibuat oleh oran</w:t>
+      </w:r>
+      <w:r>
+        <w:rPr>
+          <w:rFonts w:ascii="Times New Roman" w:hAnsi="Times New Roman" w:cs="Times New Roman"/>
+          <w:sz w:val="24"/>
+          <w:szCs w:val="24"/>
+        </w:rPr>
+        <w:t>g lain dengan cara mencari nama</w:t>
+      </w:r>
+      <w:r>
+        <w:rPr>
+          <w:rFonts w:ascii="Times New Roman" w:hAnsi="Times New Roman" w:cs="Times New Roman"/>
+          <w:sz w:val="24"/>
+          <w:szCs w:val="24"/>
+        </w:rPr>
+        <w:t xml:space="preserve"> se</w:t>
+      </w:r>
+      <w:r>
+        <w:rPr>
+          <w:rFonts w:ascii="Times New Roman" w:hAnsi="Times New Roman" w:cs="Times New Roman"/>
+          <w:sz w:val="24"/>
+          <w:szCs w:val="24"/>
+        </w:rPr>
+        <w:t>rver yang dibuat</w:t>
+      </w:r>
+      <w:r>
+        <w:rPr>
+          <w:rFonts w:ascii="Times New Roman" w:hAnsi="Times New Roman" w:cs="Times New Roman"/>
+          <w:sz w:val="24"/>
+          <w:szCs w:val="24"/>
+        </w:rPr>
+        <w:t xml:space="preserve"> oleh orang lain</w:t>
+      </w:r>
+      <w:r>
+        <w:rPr>
+          <w:rFonts w:ascii="Times New Roman" w:hAnsi="Times New Roman" w:cs="Times New Roman"/>
+          <w:sz w:val="24"/>
+          <w:szCs w:val="24"/>
+        </w:rPr>
+        <w:t xml:space="preserve"> ( tidak digunakan</w:t>
       </w:r>
       <w:r>
         <w:rPr>
@@ -14717,7 +15004,23 @@
           <w:sz w:val="24"/>
           <w:szCs w:val="24"/>
         </w:rPr>
-        <w:t xml:space="preserve"> dari game ( tidak di</w:t>
+        <w:t xml:space="preserve"> dari game</w:t>
+      </w:r>
+      <w:r>
+        <w:rPr>
+          <w:rFonts w:ascii="Times New Roman" w:hAnsi="Times New Roman" w:cs="Times New Roman"/>
+          <w:sz w:val="24"/>
+          <w:szCs w:val="24"/>
+        </w:rPr>
+        <w:t>.</w:t>
+      </w:r>
+      <w:r>
+        <w:rPr>
+          <w:rFonts w:ascii="Times New Roman" w:hAnsi="Times New Roman" w:cs="Times New Roman"/>
+          <w:sz w:val="24"/>
+          <w:szCs w:val="24"/>
+        </w:rPr>
+        <w:t xml:space="preserve"> ( tidak di</w:t>
       </w:r>
       <w:r>
         <w:rPr>
@@ -14735,38 +15038,6 @@
         </w:rPr>
         <w:t xml:space="preserve"> )</w:t>
       </w:r>
-    </w:p>
-    <w:p>
-      <w:pPr>
-        <w:pStyle w:val="ListParagraph"/>
-        <w:tabs>
-          <w:tab w:val="left" w:pos="567"/>
-          <w:tab w:val="left" w:pos="851"/>
-        </w:tabs>
-        <w:spacing w:line="360" w:lineRule="auto"/>
-        <w:ind w:left="1290"/>
-        <w:rPr>
-          <w:rFonts w:ascii="Times New Roman" w:hAnsi="Times New Roman" w:cs="Times New Roman"/>
-          <w:sz w:val="24"/>
-          <w:szCs w:val="24"/>
-        </w:rPr>
-      </w:pPr>
-    </w:p>
-    <w:p>
-      <w:pPr>
-        <w:pStyle w:val="ListParagraph"/>
-        <w:tabs>
-          <w:tab w:val="left" w:pos="567"/>
-          <w:tab w:val="left" w:pos="851"/>
-        </w:tabs>
-        <w:spacing w:line="360" w:lineRule="auto"/>
-        <w:ind w:left="1290"/>
-        <w:rPr>
-          <w:rFonts w:ascii="Times New Roman" w:hAnsi="Times New Roman" w:cs="Times New Roman"/>
-          <w:sz w:val="24"/>
-          <w:szCs w:val="24"/>
-        </w:rPr>
-      </w:pPr>
     </w:p>
     <w:p>
       <w:pPr>
@@ -14792,7 +15063,6 @@
           <w:sz w:val="24"/>
           <w:szCs w:val="24"/>
         </w:rPr>
-        <w:lastRenderedPageBreak/>
         <w:t>Credit</w:t>
       </w:r>
     </w:p>
@@ -14887,13 +15157,73 @@
           <w:tab w:val="left" w:pos="851"/>
         </w:tabs>
         <w:spacing w:line="360" w:lineRule="auto"/>
-        <w:ind w:left="1290"/>
-        <w:rPr>
-          <w:rFonts w:ascii="Times New Roman" w:hAnsi="Times New Roman" w:cs="Times New Roman"/>
-          <w:sz w:val="24"/>
-          <w:szCs w:val="24"/>
-        </w:rPr>
-      </w:pPr>
+        <w:ind w:left="0"/>
+        <w:rPr>
+          <w:rFonts w:ascii="Times New Roman" w:hAnsi="Times New Roman" w:cs="Times New Roman"/>
+          <w:b/>
+          <w:sz w:val="24"/>
+          <w:szCs w:val="24"/>
+        </w:rPr>
+      </w:pPr>
+      <w:r>
+        <w:rPr>
+          <w:rFonts w:ascii="Times New Roman" w:hAnsi="Times New Roman" w:cs="Times New Roman"/>
+          <w:b/>
+          <w:sz w:val="24"/>
+          <w:szCs w:val="24"/>
+        </w:rPr>
+        <w:t>b. Pemodelan Tampilan Host Game</w:t>
+      </w:r>
+    </w:p>
+    <w:p>
+      <w:pPr>
+        <w:pStyle w:val="ListParagraph"/>
+        <w:tabs>
+          <w:tab w:val="left" w:pos="567"/>
+          <w:tab w:val="left" w:pos="851"/>
+        </w:tabs>
+        <w:spacing w:line="360" w:lineRule="auto"/>
+        <w:ind w:left="0"/>
+        <w:rPr>
+          <w:rFonts w:ascii="Times New Roman" w:hAnsi="Times New Roman" w:cs="Times New Roman"/>
+          <w:sz w:val="24"/>
+          <w:szCs w:val="24"/>
+        </w:rPr>
+      </w:pPr>
+      <w:r>
+        <w:rPr>
+          <w:rFonts w:ascii="Times New Roman" w:hAnsi="Times New Roman" w:cs="Times New Roman"/>
+          <w:b/>
+          <w:sz w:val="24"/>
+          <w:szCs w:val="24"/>
+        </w:rPr>
+        <w:tab/>
+      </w:r>
+      <w:r>
+        <w:rPr>
+          <w:rFonts w:ascii="Times New Roman" w:hAnsi="Times New Roman" w:cs="Times New Roman"/>
+          <w:sz w:val="24"/>
+          <w:szCs w:val="24"/>
+        </w:rPr>
+        <w:t xml:space="preserve">Pemodelan ini adalah kelanjutan dari pemodelan tampilan utama. Dimana pemodelan ini adalah tampilan untuk mengatur </w:t>
+      </w:r>
+      <w:r>
+        <w:rPr>
+          <w:rFonts w:ascii="Times New Roman" w:hAnsi="Times New Roman" w:cs="Times New Roman"/>
+          <w:i/>
+          <w:sz w:val="24"/>
+          <w:szCs w:val="24"/>
+        </w:rPr>
+        <w:t>server</w:t>
+      </w:r>
+      <w:r>
+        <w:rPr>
+          <w:rFonts w:ascii="Times New Roman" w:hAnsi="Times New Roman" w:cs="Times New Roman"/>
+          <w:sz w:val="24"/>
+          <w:szCs w:val="24"/>
+        </w:rPr>
+        <w:t xml:space="preserve"> untuk melakukan permainan. Pemodelan dapat dilihat pada gambar 3.5.</w:t>
+      </w:r>
     </w:p>
     <w:p>
       <w:pPr>
@@ -14993,8 +15323,17 @@
           <w:sz w:val="24"/>
           <w:szCs w:val="24"/>
         </w:rPr>
+        <w:lastRenderedPageBreak/>
         <w:tab/>
-        <w:t xml:space="preserve">Gambar 3.2.2 Mockup </w:t>
+        <w:t>Gambar 3.5</w:t>
+      </w:r>
+      <w:r>
+        <w:rPr>
+          <w:rFonts w:ascii="Times New Roman" w:hAnsi="Times New Roman" w:cs="Times New Roman"/>
+          <w:sz w:val="24"/>
+          <w:szCs w:val="24"/>
+        </w:rPr>
+        <w:t xml:space="preserve"> Mockup </w:t>
       </w:r>
       <w:r>
         <w:rPr>
@@ -15048,7 +15387,6 @@
           <w:sz w:val="24"/>
           <w:szCs w:val="24"/>
         </w:rPr>
-        <w:tab/>
         <w:t>Pada tampilan awal terdapat beberapa menu yaitu</w:t>
       </w:r>
     </w:p>
@@ -15301,7 +15639,6 @@
           <w:sz w:val="24"/>
           <w:szCs w:val="24"/>
         </w:rPr>
-        <w:lastRenderedPageBreak/>
         <w:t>Mengatur jumlah</w:t>
       </w:r>
       <w:r>
@@ -15310,7 +15647,23 @@
           <w:sz w:val="24"/>
           <w:szCs w:val="24"/>
         </w:rPr>
-        <w:t xml:space="preserve"> maksimum pemain ( tidak digunakan</w:t>
+        <w:t xml:space="preserve"> maksimum pemain</w:t>
+      </w:r>
+      <w:r>
+        <w:rPr>
+          <w:rFonts w:ascii="Times New Roman" w:hAnsi="Times New Roman" w:cs="Times New Roman"/>
+          <w:sz w:val="24"/>
+          <w:szCs w:val="24"/>
+        </w:rPr>
+        <w:t xml:space="preserve"> dalam satu permainan</w:t>
+      </w:r>
+      <w:r>
+        <w:rPr>
+          <w:rFonts w:ascii="Times New Roman" w:hAnsi="Times New Roman" w:cs="Times New Roman"/>
+          <w:sz w:val="24"/>
+          <w:szCs w:val="24"/>
+        </w:rPr>
+        <w:t xml:space="preserve"> ( tidak digunakan</w:t>
       </w:r>
       <w:r>
         <w:rPr>
@@ -15393,6 +15746,14 @@
           <w:sz w:val="24"/>
           <w:szCs w:val="24"/>
         </w:rPr>
+        <w:t xml:space="preserve"> dalam satu permainan</w:t>
+      </w:r>
+      <w:r>
+        <w:rPr>
+          <w:rFonts w:ascii="Times New Roman" w:hAnsi="Times New Roman" w:cs="Times New Roman"/>
+          <w:sz w:val="24"/>
+          <w:szCs w:val="24"/>
+        </w:rPr>
         <w:t>.</w:t>
       </w:r>
     </w:p>
@@ -15452,7 +15813,23 @@
           <w:sz w:val="24"/>
           <w:szCs w:val="24"/>
         </w:rPr>
-        <w:t>setelah terbunuh ( tidak digunakan</w:t>
+        <w:t>setelah terbunuh</w:t>
+      </w:r>
+      <w:r>
+        <w:rPr>
+          <w:rFonts w:ascii="Times New Roman" w:hAnsi="Times New Roman" w:cs="Times New Roman"/>
+          <w:sz w:val="24"/>
+          <w:szCs w:val="24"/>
+        </w:rPr>
+        <w:t>.</w:t>
+      </w:r>
+      <w:r>
+        <w:rPr>
+          <w:rFonts w:ascii="Times New Roman" w:hAnsi="Times New Roman" w:cs="Times New Roman"/>
+          <w:sz w:val="24"/>
+          <w:szCs w:val="24"/>
+        </w:rPr>
+        <w:t xml:space="preserve"> ( tidak digunakan</w:t>
       </w:r>
       <w:r>
         <w:rPr>
@@ -15511,7 +15888,39 @@
           <w:sz w:val="24"/>
           <w:szCs w:val="24"/>
         </w:rPr>
-        <w:t>Mengatur agar jumlah tim di seimbangkan (</w:t>
+        <w:t xml:space="preserve">Mengatur agar jumlah </w:t>
+      </w:r>
+      <w:r>
+        <w:rPr>
+          <w:rFonts w:ascii="Times New Roman" w:hAnsi="Times New Roman" w:cs="Times New Roman"/>
+          <w:sz w:val="24"/>
+          <w:szCs w:val="24"/>
+        </w:rPr>
+        <w:t>tim di</w:t>
+      </w:r>
+      <w:r>
+        <w:rPr>
+          <w:rFonts w:ascii="Times New Roman" w:hAnsi="Times New Roman" w:cs="Times New Roman"/>
+          <w:sz w:val="24"/>
+          <w:szCs w:val="24"/>
+        </w:rPr>
+        <w:t>seimbangkan</w:t>
+      </w:r>
+      <w:r>
+        <w:rPr>
+          <w:rFonts w:ascii="Times New Roman" w:hAnsi="Times New Roman" w:cs="Times New Roman"/>
+          <w:sz w:val="24"/>
+          <w:szCs w:val="24"/>
+        </w:rPr>
+        <w:t xml:space="preserve"> secara otomatis.</w:t>
+      </w:r>
+      <w:r>
+        <w:rPr>
+          <w:rFonts w:ascii="Times New Roman" w:hAnsi="Times New Roman" w:cs="Times New Roman"/>
+          <w:sz w:val="24"/>
+          <w:szCs w:val="24"/>
+        </w:rPr>
+        <w:t xml:space="preserve"> (</w:t>
       </w:r>
       <w:r>
         <w:rPr>
@@ -15685,6 +16094,7 @@
           <w:sz w:val="24"/>
           <w:szCs w:val="24"/>
         </w:rPr>
+        <w:lastRenderedPageBreak/>
         <w:tab/>
       </w:r>
       <w:r>
@@ -15763,7 +16173,15 @@
           <w:szCs w:val="24"/>
         </w:rPr>
         <w:tab/>
-        <w:t>Gambar 3.2.3 Mockup saat Start G</w:t>
+        <w:t>Gambar 3.6</w:t>
+      </w:r>
+      <w:r>
+        <w:rPr>
+          <w:rFonts w:ascii="Times New Roman" w:hAnsi="Times New Roman" w:cs="Times New Roman"/>
+          <w:sz w:val="24"/>
+          <w:szCs w:val="24"/>
+        </w:rPr>
+        <w:t xml:space="preserve"> Mockup saat Start G</w:t>
       </w:r>
       <w:r>
         <w:rPr>
@@ -15855,7 +16273,6 @@
           <w:sz w:val="24"/>
           <w:szCs w:val="24"/>
         </w:rPr>
-        <w:lastRenderedPageBreak/>
         <w:t>1 :</w:t>
       </w:r>
       <w:r>
@@ -15864,7 +16281,23 @@
           <w:sz w:val="24"/>
           <w:szCs w:val="24"/>
         </w:rPr>
-        <w:t xml:space="preserve"> Memilih tim secara acak ( tidak dipakai )</w:t>
+        <w:t xml:space="preserve"> Memilih tim secara acak ( tidak </w:t>
+      </w:r>
+      <w:r>
+        <w:rPr>
+          <w:rFonts w:ascii="Times New Roman" w:hAnsi="Times New Roman" w:cs="Times New Roman"/>
+          <w:sz w:val="24"/>
+          <w:szCs w:val="24"/>
+        </w:rPr>
+        <w:t>digunakan</w:t>
+      </w:r>
+      <w:r>
+        <w:rPr>
+          <w:rFonts w:ascii="Times New Roman" w:hAnsi="Times New Roman" w:cs="Times New Roman"/>
+          <w:sz w:val="24"/>
+          <w:szCs w:val="24"/>
+        </w:rPr>
+        <w:t xml:space="preserve"> )</w:t>
       </w:r>
     </w:p>
     <w:p>
@@ -15899,7 +16332,23 @@
           <w:sz w:val="24"/>
           <w:szCs w:val="24"/>
         </w:rPr>
-        <w:t xml:space="preserve"> Untuk melihat sebagai penonton</w:t>
+        <w:t xml:space="preserve"> Memilih </w:t>
+      </w:r>
+      <w:r>
+        <w:rPr>
+          <w:rFonts w:ascii="Times New Roman" w:hAnsi="Times New Roman" w:cs="Times New Roman"/>
+          <w:sz w:val="24"/>
+          <w:szCs w:val="24"/>
+        </w:rPr>
+        <w:t>sebagai penonton</w:t>
+      </w:r>
+      <w:r>
+        <w:rPr>
+          <w:rFonts w:ascii="Times New Roman" w:hAnsi="Times New Roman" w:cs="Times New Roman"/>
+          <w:sz w:val="24"/>
+          <w:szCs w:val="24"/>
+        </w:rPr>
+        <w:t xml:space="preserve"> atau pengamat dalam permainan.</w:t>
       </w:r>
     </w:p>
     <w:p>
@@ -15942,7 +16391,39 @@
           <w:sz w:val="24"/>
           <w:szCs w:val="24"/>
         </w:rPr>
-        <w:t>Memilih sebagai tim merah ( tidak dipakai )</w:t>
+        <w:t xml:space="preserve">Memilih </w:t>
+      </w:r>
+      <w:r>
+        <w:rPr>
+          <w:rFonts w:ascii="Times New Roman" w:hAnsi="Times New Roman" w:cs="Times New Roman"/>
+          <w:sz w:val="24"/>
+          <w:szCs w:val="24"/>
+        </w:rPr>
+        <w:t xml:space="preserve">bermain </w:t>
+      </w:r>
+      <w:r>
+        <w:rPr>
+          <w:rFonts w:ascii="Times New Roman" w:hAnsi="Times New Roman" w:cs="Times New Roman"/>
+          <w:sz w:val="24"/>
+          <w:szCs w:val="24"/>
+        </w:rPr>
+        <w:t>sebagai tim merah ( tidak di</w:t>
+      </w:r>
+      <w:r>
+        <w:rPr>
+          <w:rFonts w:ascii="Times New Roman" w:hAnsi="Times New Roman" w:cs="Times New Roman"/>
+          <w:sz w:val="24"/>
+          <w:szCs w:val="24"/>
+        </w:rPr>
+        <w:t>gunakan</w:t>
+      </w:r>
+      <w:r>
+        <w:rPr>
+          <w:rFonts w:ascii="Times New Roman" w:hAnsi="Times New Roman" w:cs="Times New Roman"/>
+          <w:sz w:val="24"/>
+          <w:szCs w:val="24"/>
+        </w:rPr>
+        <w:t xml:space="preserve"> )</w:t>
       </w:r>
     </w:p>
     <w:p>
@@ -15977,7 +16458,39 @@
           <w:sz w:val="24"/>
           <w:szCs w:val="24"/>
         </w:rPr>
-        <w:t xml:space="preserve"> Memilih sebagai tim biru ( tidak dipakai )</w:t>
+        <w:t xml:space="preserve"> Memilih </w:t>
+      </w:r>
+      <w:r>
+        <w:rPr>
+          <w:rFonts w:ascii="Times New Roman" w:hAnsi="Times New Roman" w:cs="Times New Roman"/>
+          <w:sz w:val="24"/>
+          <w:szCs w:val="24"/>
+        </w:rPr>
+        <w:t xml:space="preserve">bermain </w:t>
+      </w:r>
+      <w:r>
+        <w:rPr>
+          <w:rFonts w:ascii="Times New Roman" w:hAnsi="Times New Roman" w:cs="Times New Roman"/>
+          <w:sz w:val="24"/>
+          <w:szCs w:val="24"/>
+        </w:rPr>
+        <w:t>sebagai tim biru ( tidak di</w:t>
+      </w:r>
+      <w:r>
+        <w:rPr>
+          <w:rFonts w:ascii="Times New Roman" w:hAnsi="Times New Roman" w:cs="Times New Roman"/>
+          <w:sz w:val="24"/>
+          <w:szCs w:val="24"/>
+        </w:rPr>
+        <w:t>gunakan</w:t>
+      </w:r>
+      <w:r>
+        <w:rPr>
+          <w:rFonts w:ascii="Times New Roman" w:hAnsi="Times New Roman" w:cs="Times New Roman"/>
+          <w:sz w:val="24"/>
+          <w:szCs w:val="24"/>
+        </w:rPr>
+        <w:t xml:space="preserve"> )</w:t>
       </w:r>
     </w:p>
     <w:p>
@@ -16012,7 +16525,56 @@
           <w:sz w:val="24"/>
           <w:szCs w:val="24"/>
         </w:rPr>
-        <w:t xml:space="preserve"> Menampilkan Keterangan </w:t>
+        <w:t xml:space="preserve"> Menampilkan k</w:t>
+      </w:r>
+      <w:r>
+        <w:rPr>
+          <w:rFonts w:ascii="Times New Roman" w:hAnsi="Times New Roman" w:cs="Times New Roman"/>
+          <w:sz w:val="24"/>
+          <w:szCs w:val="24"/>
+        </w:rPr>
+        <w:t>eterangan</w:t>
+      </w:r>
+      <w:r>
+        <w:rPr>
+          <w:rFonts w:ascii="Times New Roman" w:hAnsi="Times New Roman" w:cs="Times New Roman"/>
+          <w:sz w:val="24"/>
+          <w:szCs w:val="24"/>
+        </w:rPr>
+        <w:t xml:space="preserve"> </w:t>
+      </w:r>
+      <w:r>
+        <w:rPr>
+          <w:rFonts w:ascii="Times New Roman" w:hAnsi="Times New Roman" w:cs="Times New Roman"/>
+          <w:sz w:val="24"/>
+          <w:szCs w:val="24"/>
+        </w:rPr>
+        <w:t>pad</w:t>
+      </w:r>
+      <w:r>
+        <w:rPr>
+          <w:rFonts w:ascii="Times New Roman" w:hAnsi="Times New Roman" w:cs="Times New Roman"/>
+          <w:sz w:val="24"/>
+          <w:szCs w:val="24"/>
+        </w:rPr>
+        <w:t xml:space="preserve">a menu yang di pilih </w:t>
+      </w:r>
+      <w:r>
+        <w:rPr>
+          <w:rFonts w:ascii="Times New Roman" w:hAnsi="Times New Roman" w:cs="Times New Roman"/>
+          <w:i/>
+          <w:sz w:val="24"/>
+          <w:szCs w:val="24"/>
+        </w:rPr>
+        <w:t>pointer</w:t>
+      </w:r>
+      <w:r>
+        <w:rPr>
+          <w:rFonts w:ascii="Times New Roman" w:hAnsi="Times New Roman" w:cs="Times New Roman"/>
+          <w:sz w:val="24"/>
+          <w:szCs w:val="24"/>
+        </w:rPr>
+        <w:t>.</w:t>
       </w:r>
     </w:p>
     <w:p>
@@ -16047,8 +16609,80 @@
           <w:sz w:val="24"/>
           <w:szCs w:val="24"/>
         </w:rPr>
-        <w:t>Menampilkan peta yang dipilih</w:t>
-      </w:r>
+        <w:t>Menampilkan peta permainan</w:t>
+      </w:r>
+      <w:r>
+        <w:rPr>
+          <w:rFonts w:ascii="Times New Roman" w:hAnsi="Times New Roman" w:cs="Times New Roman"/>
+          <w:sz w:val="24"/>
+          <w:szCs w:val="24"/>
+        </w:rPr>
+        <w:t>.</w:t>
+      </w:r>
+    </w:p>
+    <w:p>
+      <w:pPr>
+        <w:pStyle w:val="ListParagraph"/>
+        <w:tabs>
+          <w:tab w:val="left" w:pos="567"/>
+          <w:tab w:val="left" w:pos="851"/>
+        </w:tabs>
+        <w:spacing w:line="360" w:lineRule="auto"/>
+        <w:ind w:left="0"/>
+        <w:rPr>
+          <w:rFonts w:ascii="Times New Roman" w:hAnsi="Times New Roman" w:cs="Times New Roman"/>
+          <w:sz w:val="24"/>
+          <w:szCs w:val="24"/>
+        </w:rPr>
+      </w:pPr>
+    </w:p>
+    <w:p>
+      <w:pPr>
+        <w:pStyle w:val="ListParagraph"/>
+        <w:tabs>
+          <w:tab w:val="left" w:pos="567"/>
+          <w:tab w:val="left" w:pos="851"/>
+        </w:tabs>
+        <w:spacing w:line="360" w:lineRule="auto"/>
+        <w:ind w:left="0"/>
+        <w:rPr>
+          <w:rFonts w:ascii="Times New Roman" w:hAnsi="Times New Roman" w:cs="Times New Roman"/>
+          <w:sz w:val="24"/>
+          <w:szCs w:val="24"/>
+        </w:rPr>
+      </w:pPr>
+    </w:p>
+    <w:p>
+      <w:pPr>
+        <w:pStyle w:val="ListParagraph"/>
+        <w:tabs>
+          <w:tab w:val="left" w:pos="567"/>
+          <w:tab w:val="left" w:pos="851"/>
+        </w:tabs>
+        <w:spacing w:line="360" w:lineRule="auto"/>
+        <w:ind w:left="0"/>
+        <w:rPr>
+          <w:rFonts w:ascii="Times New Roman" w:hAnsi="Times New Roman" w:cs="Times New Roman"/>
+          <w:sz w:val="24"/>
+          <w:szCs w:val="24"/>
+        </w:rPr>
+      </w:pPr>
+    </w:p>
+    <w:p>
+      <w:pPr>
+        <w:pStyle w:val="ListParagraph"/>
+        <w:tabs>
+          <w:tab w:val="left" w:pos="567"/>
+          <w:tab w:val="left" w:pos="851"/>
+        </w:tabs>
+        <w:spacing w:line="360" w:lineRule="auto"/>
+        <w:ind w:left="0"/>
+        <w:rPr>
+          <w:rFonts w:ascii="Times New Roman" w:hAnsi="Times New Roman" w:cs="Times New Roman"/>
+          <w:sz w:val="24"/>
+          <w:szCs w:val="24"/>
+        </w:rPr>
+      </w:pPr>
     </w:p>
     <w:p>
       <w:pPr>
@@ -16105,7 +16739,40 @@
           <w:szCs w:val="24"/>
         </w:rPr>
         <w:lastRenderedPageBreak/>
+        <w:tab/>
+      </w:r>
+      <w:r>
+        <w:rPr>
+          <w:rFonts w:ascii="Times New Roman" w:hAnsi="Times New Roman" w:cs="Times New Roman"/>
+          <w:sz w:val="24"/>
+          <w:szCs w:val="24"/>
+        </w:rPr>
         <w:t>Perancangan sistem menggunakan activity diagram.</w:t>
+      </w:r>
+    </w:p>
+    <w:p>
+      <w:pPr>
+        <w:pStyle w:val="ListParagraph"/>
+        <w:tabs>
+          <w:tab w:val="left" w:pos="567"/>
+          <w:tab w:val="left" w:pos="851"/>
+        </w:tabs>
+        <w:spacing w:line="360" w:lineRule="auto"/>
+        <w:ind w:left="0"/>
+        <w:jc w:val="left"/>
+        <w:rPr>
+          <w:rFonts w:ascii="Times New Roman" w:hAnsi="Times New Roman" w:cs="Times New Roman"/>
+          <w:sz w:val="24"/>
+          <w:szCs w:val="24"/>
+        </w:rPr>
+      </w:pPr>
+      <w:r>
+        <w:rPr>
+          <w:rFonts w:ascii="Times New Roman" w:hAnsi="Times New Roman" w:cs="Times New Roman"/>
+          <w:sz w:val="24"/>
+          <w:szCs w:val="24"/>
+        </w:rPr>
+        <w:tab/>
       </w:r>
       <w:r>
         <w:rPr>
@@ -16113,8 +16780,8 @@
         </w:rPr>
         <w:drawing>
           <wp:inline distT="0" distB="0" distL="0" distR="0">
-            <wp:extent cx="4832948" cy="7458075"/>
-            <wp:effectExtent l="19050" t="0" r="5752" b="0"/>
+            <wp:extent cx="3533775" cy="5453226"/>
+            <wp:effectExtent l="19050" t="0" r="9525" b="0"/>
             <wp:docPr id="6" name="Picture 4" descr="https://scontent-iad3-1.xx.fbcdn.net/v/t34.0-12/16683291_1637625009587075_1243961244_n.jpg?oh=f691e31ffa86dcca0d33d134cc7e2f13&amp;oe=589C992B"/>
             <wp:cNvGraphicFramePr>
               <a:graphicFrameLocks xmlns:a="http://schemas.openxmlformats.org/drawingml/2006/main" noChangeAspect="1"/>
@@ -16138,7 +16805,7 @@
                   <pic:spPr bwMode="auto">
                     <a:xfrm>
                       <a:off x="0" y="0"/>
-                      <a:ext cx="4834962" cy="7461183"/>
+                      <a:ext cx="3533775" cy="5453226"/>
                     </a:xfrm>
                     <a:prstGeom prst="rect">
                       <a:avLst/>
@@ -16180,7 +16847,15 @@
           <w:sz w:val="24"/>
           <w:szCs w:val="24"/>
         </w:rPr>
-        <w:t>Gambar 3.2.4 Activity Diagram.</w:t>
+        <w:t>Gambar 3.7</w:t>
+      </w:r>
+      <w:r>
+        <w:rPr>
+          <w:rFonts w:ascii="Times New Roman" w:hAnsi="Times New Roman" w:cs="Times New Roman"/>
+          <w:sz w:val="24"/>
+          <w:szCs w:val="24"/>
+        </w:rPr>
+        <w:t xml:space="preserve"> Activity Diagram.</w:t>
       </w:r>
     </w:p>
     <w:p>
@@ -16207,7 +16882,6 @@
           <w:sz w:val="24"/>
           <w:szCs w:val="24"/>
         </w:rPr>
-        <w:lastRenderedPageBreak/>
         <w:t>Run Game</w:t>
       </w:r>
     </w:p>
@@ -16249,6 +16923,29 @@
         </w:rPr>
         <w:t>ot akan diberikan instruksi untuk bergerak dengan berjalan ke kiri (L) , kanan (R), melompat (J) dan berhenti (S)</w:t>
       </w:r>
+      <w:r>
+        <w:rPr>
+          <w:rFonts w:ascii="Times New Roman" w:hAnsi="Times New Roman" w:cs="Times New Roman"/>
+          <w:sz w:val="24"/>
+          <w:szCs w:val="24"/>
+        </w:rPr>
+        <w:t>.</w:t>
+      </w:r>
+    </w:p>
+    <w:p>
+      <w:pPr>
+        <w:pStyle w:val="ListParagraph"/>
+        <w:tabs>
+          <w:tab w:val="left" w:pos="567"/>
+          <w:tab w:val="left" w:pos="851"/>
+        </w:tabs>
+        <w:spacing w:line="360" w:lineRule="auto"/>
+        <w:rPr>
+          <w:rFonts w:ascii="Times New Roman" w:hAnsi="Times New Roman" w:cs="Times New Roman"/>
+          <w:sz w:val="24"/>
+          <w:szCs w:val="24"/>
+        </w:rPr>
+      </w:pPr>
     </w:p>
     <w:p>
       <w:pPr>
@@ -16411,7 +17108,16 @@
           <w:sz w:val="24"/>
           <w:szCs w:val="24"/>
         </w:rPr>
-        <w:t xml:space="preserve"> mempelajari gerakan baru, jika ada maka akan dilakukan perhitungan </w:t>
+        <w:t xml:space="preserve"> mempelajari </w:t>
+      </w:r>
+      <w:r>
+        <w:rPr>
+          <w:rFonts w:ascii="Times New Roman" w:hAnsi="Times New Roman" w:cs="Times New Roman"/>
+          <w:sz w:val="24"/>
+          <w:szCs w:val="24"/>
+        </w:rPr>
+        <w:lastRenderedPageBreak/>
+        <w:t xml:space="preserve">gerakan baru, jika ada maka akan dilakukan perhitungan </w:t>
       </w:r>
       <w:r>
         <w:rPr>
@@ -16428,7 +17134,7 @@
           <w:sz w:val="24"/>
           <w:szCs w:val="24"/>
         </w:rPr>
-        <w:t xml:space="preserve"> ( </w:t>
+        <w:t xml:space="preserve"> (</w:t>
       </w:r>
       <w:r>
         <w:rPr>
@@ -16480,6 +17186,21 @@
         </w:rPr>
         <w:t>.</w:t>
       </w:r>
+    </w:p>
+    <w:p>
+      <w:pPr>
+        <w:pStyle w:val="ListParagraph"/>
+        <w:tabs>
+          <w:tab w:val="left" w:pos="567"/>
+          <w:tab w:val="left" w:pos="851"/>
+        </w:tabs>
+        <w:spacing w:line="360" w:lineRule="auto"/>
+        <w:rPr>
+          <w:rFonts w:ascii="Times New Roman" w:hAnsi="Times New Roman" w:cs="Times New Roman"/>
+          <w:sz w:val="24"/>
+          <w:szCs w:val="24"/>
+        </w:rPr>
+      </w:pPr>
     </w:p>
     <w:p>
       <w:pPr>
@@ -16820,6 +17541,21 @@
         </w:rPr>
         <w:t>.</w:t>
       </w:r>
+    </w:p>
+    <w:p>
+      <w:pPr>
+        <w:pStyle w:val="ListParagraph"/>
+        <w:tabs>
+          <w:tab w:val="left" w:pos="567"/>
+          <w:tab w:val="left" w:pos="851"/>
+        </w:tabs>
+        <w:spacing w:line="360" w:lineRule="auto"/>
+        <w:rPr>
+          <w:rFonts w:ascii="Times New Roman" w:hAnsi="Times New Roman" w:cs="Times New Roman"/>
+          <w:sz w:val="24"/>
+          <w:szCs w:val="24"/>
+        </w:rPr>
+      </w:pPr>
     </w:p>
     <w:p>
       <w:pPr>
@@ -20952,7 +21688,7 @@
 </file>
 
 <file path=customXml/itemProps1.xml><?xml version="1.0" encoding="utf-8"?>
-<ds:datastoreItem xmlns:ds="http://schemas.openxmlformats.org/officeDocument/2006/customXml" ds:itemID="{E830638B-4982-4875-AF97-D2F12937404B}">
+<ds:datastoreItem xmlns:ds="http://schemas.openxmlformats.org/officeDocument/2006/customXml" ds:itemID="{E4D39516-42DF-48A1-BD30-A31F1AF5E4A8}">
   <ds:schemaRefs>
     <ds:schemaRef ds:uri="http://schemas.openxmlformats.org/officeDocument/2006/bibliography"/>
   </ds:schemaRefs>

</xml_diff>